<commit_message>
Add the final report draft
</commit_message>
<xml_diff>
--- a/Final report/report outline.docx
+++ b/Final report/report outline.docx
@@ -201,7 +201,24 @@
         <w:t>Explain why we can trust asymptotic models</w:t>
       </w:r>
       <w:r>
-        <w:t xml:space="preserve"> (i.e. justify that solutions of asymptotic model are asymptotic to actual solutions in the shallow water)</w:t>
+        <w:t xml:space="preserve"> (i.e. justify that solutions of asymptotic model are asymptotic to actual solutions in the shallow </w:t>
+      </w:r>
+      <w:proofErr w:type="gramStart"/>
+      <w:r>
+        <w:t>water)</w:t>
+      </w:r>
+      <w:r>
+        <w:rPr>
+          <w:lang w:val="en-US"/>
+        </w:rPr>
+        <w:t>b</w:t>
+      </w:r>
+      <w:proofErr w:type="gramEnd"/>
+      <w:r>
+        <w:rPr>
+          <w:lang w:val="en-US"/>
+        </w:rPr>
+        <w:t>7</w:t>
       </w:r>
     </w:p>
     <w:p>
@@ -512,12 +529,7 @@
       </w:r>
       <w:proofErr w:type="spellStart"/>
       <w:r>
-        <w:t>S</w:t>
-      </w:r>
-      <w:bookmarkStart w:id="0" w:name="_GoBack"/>
-      <w:bookmarkEnd w:id="0"/>
-      <w:r>
-        <w:t>ulem</w:t>
+        <w:t>Sulem</w:t>
       </w:r>
       <w:proofErr w:type="spellEnd"/>
       <w:r>
@@ -667,6 +679,380 @@
       </w:r>
     </w:p>
     <w:p/>
+    <w:p>
+      <w:r>
+        <w:t>We note that the equations of motion</w:t>
+      </w:r>
+      <w:r>
+        <w:t xml:space="preserve"> </w:t>
+      </w:r>
+      <w:r>
+        <w:t>are</w:t>
+      </w:r>
+      <w:r>
+        <w:t xml:space="preserve"> challenging to work with directly,</w:t>
+      </w:r>
+      <w:r>
+        <w:t xml:space="preserve"> due to the nonlinear boundary conditions, as well as the unknown domain. In addition to </w:t>
+      </w:r>
+      <w:proofErr w:type="spellStart"/>
+      <w:r>
+        <w:t>asymptotics</w:t>
+      </w:r>
+      <w:proofErr w:type="spellEnd"/>
+      <w:r>
+        <w:t>, these complications cause difficulties</w:t>
+      </w:r>
+      <w:r>
+        <w:t xml:space="preserve"> </w:t>
+      </w:r>
+      <w:r>
+        <w:t>when attempting to deal wi</w:t>
+      </w:r>
+      <w:r>
+        <w:t>th questions of well-</w:t>
+      </w:r>
+      <w:proofErr w:type="spellStart"/>
+      <w:r>
+        <w:t>posedness</w:t>
+      </w:r>
+      <w:proofErr w:type="spellEnd"/>
+      <w:r>
+        <w:t xml:space="preserve"> and existence.</w:t>
+      </w:r>
+      <w:r>
+        <w:t xml:space="preserve"> To ad</w:t>
+      </w:r>
+      <w:r>
+        <w:t>d</w:t>
+      </w:r>
+      <w:r>
+        <w:t>ress these issues, r</w:t>
+      </w:r>
+      <w:r>
+        <w:t xml:space="preserve">eformulations of the problem </w:t>
+      </w:r>
+      <w:r>
+        <w:t xml:space="preserve">have been introduced: they </w:t>
+      </w:r>
+      <w:r>
+        <w:t>result in equivalent problems that are more tractable</w:t>
+      </w:r>
+      <w:r>
+        <w:t xml:space="preserve"> to investigating </w:t>
+      </w:r>
+      <w:proofErr w:type="spellStart"/>
+      <w:r>
+        <w:t>asymptotics</w:t>
+      </w:r>
+      <w:proofErr w:type="spellEnd"/>
+      <w:r>
+        <w:t>, existence, etc</w:t>
+      </w:r>
+      <w:r>
+        <w:t xml:space="preserve">. </w:t>
+      </w:r>
+      <w:r>
+        <w:t xml:space="preserve">While </w:t>
+      </w:r>
+      <w:r>
+        <w:t>such reformulations can be helpful, they may suffer from other issues. Below, we give a short</w:t>
+      </w:r>
+      <w:r>
+        <w:t xml:space="preserve"> overview</w:t>
+      </w:r>
+      <w:r>
+        <w:t xml:space="preserve"> of these formulations, along with </w:t>
+      </w:r>
+      <w:r>
+        <w:t xml:space="preserve">explaining the </w:t>
+      </w:r>
+      <w:r>
+        <w:t xml:space="preserve">drawbacks. Our main goal is to look for a reformulation that’s focused on the water surface, and generalises easily to two-dimensional problem. This is because </w:t>
+      </w:r>
+      <w:r>
+        <w:t xml:space="preserve">in applications, determining the water surface is the main interest. </w:t>
+      </w:r>
+    </w:p>
+    <w:p/>
+    <w:p>
+      <w:r>
+        <w:t>For example, for one-dimensional surfaces (</w:t>
+      </w:r>
+      <w:r>
+        <w:t xml:space="preserve">no </w:t>
+      </w:r>
+      <w:r>
+        <w:t>$</w:t>
+      </w:r>
+      <w:r>
+        <w:t>y</w:t>
+      </w:r>
+      <w:r>
+        <w:t>$</w:t>
+      </w:r>
+      <w:r>
+        <w:t xml:space="preserve"> variable</w:t>
+      </w:r>
+      <w:r>
+        <w:t>), conformal mappings have been used to eliminate these problems (for</w:t>
+      </w:r>
+      <w:r>
+        <w:t xml:space="preserve"> </w:t>
+      </w:r>
+      <w:r>
+        <w:t xml:space="preserve">an overview, see </w:t>
+      </w:r>
+      <w:r>
+        <w:t>\cite{</w:t>
+      </w:r>
+      <w:r>
+        <w:t>DKSZ</w:t>
+      </w:r>
+      <w:r>
+        <w:t>}</w:t>
+      </w:r>
+      <w:r>
+        <w:t>). However, the</w:t>
+      </w:r>
+      <w:r>
+        <w:t xml:space="preserve"> </w:t>
+      </w:r>
+      <w:r>
+        <w:t>conformal mapping approach does not generalize to two-dimensional surfaces.</w:t>
+      </w:r>
+      <w:r>
+        <w:t xml:space="preserve"> </w:t>
+      </w:r>
+    </w:p>
+    <w:p/>
+    <w:p>
+      <w:r>
+        <w:t>For both one- and two-dimensional surfaces, other formulations (such as the</w:t>
+      </w:r>
+      <w:r>
+        <w:t xml:space="preserve"> </w:t>
+      </w:r>
+      <w:r>
+        <w:t xml:space="preserve">Hamiltonian formulation given in </w:t>
+      </w:r>
+      <w:proofErr w:type="spellStart"/>
+      <w:r>
+        <w:t>Zakharov</w:t>
+      </w:r>
+      <w:proofErr w:type="spellEnd"/>
+      <w:r>
+        <w:t xml:space="preserve"> 1968 or the </w:t>
+      </w:r>
+      <w:proofErr w:type="spellStart"/>
+      <w:r>
+        <w:t>Zakharov</w:t>
+      </w:r>
+      <w:proofErr w:type="spellEnd"/>
+      <w:r>
+        <w:t>–Craig–</w:t>
+      </w:r>
+      <w:proofErr w:type="spellStart"/>
+      <w:r>
+        <w:t>Sulem</w:t>
+      </w:r>
+      <w:proofErr w:type="spellEnd"/>
+      <w:r>
+        <w:t xml:space="preserve"> </w:t>
+      </w:r>
+      <w:r>
+        <w:t xml:space="preserve">formulation, Craig &amp; </w:t>
+      </w:r>
+      <w:proofErr w:type="spellStart"/>
+      <w:r>
+        <w:t>Sulem</w:t>
+      </w:r>
+      <w:proofErr w:type="spellEnd"/>
+      <w:r>
+        <w:t xml:space="preserve"> 1993) reduce the Euler equations to a system of two</w:t>
+      </w:r>
+      <w:r>
+        <w:t xml:space="preserve"> </w:t>
+      </w:r>
+      <w:r>
+        <w:t xml:space="preserve">equations, in terms of surface variables </w:t>
+      </w:r>
+      <w:r>
+        <w:t xml:space="preserve">$q$ and $\eta$ </w:t>
+      </w:r>
+      <w:r>
+        <w:t xml:space="preserve">only, by introducing a </w:t>
+      </w:r>
+      <w:proofErr w:type="spellStart"/>
+      <w:r>
+        <w:t>Dirichlet</w:t>
+      </w:r>
+      <w:proofErr w:type="spellEnd"/>
+      <w:r>
+        <w:t>-to-Neumann</w:t>
+      </w:r>
+      <w:r>
+        <w:t xml:space="preserve"> </w:t>
+      </w:r>
+      <w:r>
+        <w:t xml:space="preserve">operator (DNO). </w:t>
+      </w:r>
+      <w:r>
+        <w:t>However,</w:t>
+      </w:r>
+      <w:r>
+        <w:t xml:space="preserve"> </w:t>
+      </w:r>
+      <w:r>
+        <w:t>using their formulation one must truncate the series expansion of the DNO. The</w:t>
+      </w:r>
+      <w:r>
+        <w:t xml:space="preserve"> </w:t>
+      </w:r>
+      <w:r>
+        <w:t>non-local formulation presented below does not require such a truncation.</w:t>
+      </w:r>
+    </w:p>
+    <w:p/>
+    <w:p>
+      <w:r>
+        <w:t xml:space="preserve">In a similar spirit, </w:t>
+      </w:r>
+      <w:proofErr w:type="spellStart"/>
+      <w:r>
+        <w:t>Ablowitz</w:t>
+      </w:r>
+      <w:proofErr w:type="spellEnd"/>
+      <w:r>
+        <w:t xml:space="preserve">, </w:t>
+      </w:r>
+      <w:proofErr w:type="spellStart"/>
+      <w:r>
+        <w:t>Fokas</w:t>
+      </w:r>
+      <w:proofErr w:type="spellEnd"/>
+      <w:r>
+        <w:t xml:space="preserve"> &amp; </w:t>
+      </w:r>
+      <w:proofErr w:type="spellStart"/>
+      <w:r>
+        <w:t>Musslimani</w:t>
+      </w:r>
+      <w:proofErr w:type="spellEnd"/>
+      <w:r>
+        <w:t xml:space="preserve"> (2006) introduce</w:t>
+      </w:r>
+      <w:r>
+        <w:t xml:space="preserve"> </w:t>
+      </w:r>
+      <w:r>
+        <w:t>a new non-local formulation of Euler’s equation (henceforth referred to as</w:t>
+      </w:r>
+      <w:bookmarkStart w:id="0" w:name="_GoBack"/>
+      <w:bookmarkEnd w:id="0"/>
+      <w:r>
+        <w:t xml:space="preserve"> the AFM</w:t>
+      </w:r>
+      <w:r>
+        <w:t xml:space="preserve"> </w:t>
+      </w:r>
+      <w:r>
+        <w:t>formulation) that results in a system of two equations for the same variables as</w:t>
+      </w:r>
+      <w:r>
+        <w:t xml:space="preserve"> </w:t>
+      </w:r>
+      <w:r>
+        <w:t>presented in the DNO formulation.</w:t>
+      </w:r>
+      <w:r>
+        <w:t xml:space="preserve"> </w:t>
+      </w:r>
+      <w:proofErr w:type="gramStart"/>
+      <w:r>
+        <w:t>Both</w:t>
+      </w:r>
+      <w:proofErr w:type="gramEnd"/>
+      <w:r>
+        <w:t xml:space="preserve"> the DNO and AFM formulations reduce the problem from the full fluid</w:t>
+      </w:r>
+    </w:p>
+    <w:p>
+      <w:r>
+        <w:t xml:space="preserve">domain to a system of equations that depend on the surface </w:t>
+      </w:r>
+      <w:proofErr w:type="gramStart"/>
+      <w:r>
+        <w:t>elevation  and</w:t>
+      </w:r>
+      <w:proofErr w:type="gramEnd"/>
+      <w:r>
+        <w:t xml:space="preserve"> the</w:t>
+      </w:r>
+    </w:p>
+    <w:p>
+      <w:r>
+        <w:t xml:space="preserve">velocity potential evaluated at the surface </w:t>
+      </w:r>
+      <w:proofErr w:type="spellStart"/>
+      <w:r>
+        <w:t>q.x</w:t>
+      </w:r>
+      <w:proofErr w:type="spellEnd"/>
+      <w:r>
+        <w:t>/, where</w:t>
+      </w:r>
+    </w:p>
+    <w:p>
+      <w:proofErr w:type="spellStart"/>
+      <w:r>
+        <w:t>q.x</w:t>
+      </w:r>
+      <w:proofErr w:type="spellEnd"/>
+      <w:r>
+        <w:t>/ D .x; .x//: (1.9)</w:t>
+      </w:r>
+    </w:p>
+    <w:p>
+      <w:r>
+        <w:t>While this simplification significantly reduces the computational domain, one could</w:t>
+      </w:r>
+    </w:p>
+    <w:p>
+      <w:r>
+        <w:t>argue that the equations require solving for an additional function q, which is typically</w:t>
+      </w:r>
+    </w:p>
+    <w:p>
+      <w:r>
+        <w:t>of less interest and not easily measured in experiments. The primary interest in</w:t>
+      </w:r>
+    </w:p>
+    <w:p>
+      <w:r>
+        <w:t xml:space="preserve">applications </w:t>
+      </w:r>
+      <w:proofErr w:type="gramStart"/>
+      <w:r>
+        <w:t>is</w:t>
+      </w:r>
+      <w:proofErr w:type="gramEnd"/>
+      <w:r>
+        <w:t xml:space="preserve"> de</w:t>
+      </w:r>
+      <w:r>
+        <w:t>termining the surface elevation</w:t>
+      </w:r>
+      <w:r>
+        <w:t>.</w:t>
+      </w:r>
+    </w:p>
+    <w:p/>
+    <w:p>
+      <w:r>
+        <w:t>What’s more important: eta or q or phi?</w:t>
+      </w:r>
+    </w:p>
     <w:p/>
     <w:sectPr>
       <w:pgSz w:w="11900" w:h="16840"/>
@@ -1410,7 +1796,6 @@
   <w:style w:type="character" w:default="1" w:styleId="DefaultParagraphFont">
     <w:name w:val="Default Paragraph Font"/>
     <w:uiPriority w:val="1"/>
-    <w:semiHidden/>
     <w:unhideWhenUsed/>
   </w:style>
   <w:style w:type="table" w:default="1" w:styleId="TableNormal">

</xml_diff>